<commit_message>
add core.bin loading crc check, with some bugs, need fix.
</commit_message>
<xml_diff>
--- a/myLoader/设计文档.docx
+++ b/myLoader/设计文档.docx
@@ -104,19 +104,142 @@
         <w:rPr>
           <w:rFonts w:hint="eastAsia"/>
         </w:rPr>
-        <w:t>的位置。然后跳转到该处开始执行，这个位置放置了一段搬移自身到</w:t>
-      </w:r>
-      <w:r>
-        <w:rPr>
-          <w:rFonts w:hint="eastAsia"/>
-        </w:rPr>
-        <w:t>0</w:t>
-      </w:r>
-      <w:r>
-        <w:rPr>
-          <w:rFonts w:hint="eastAsia"/>
-        </w:rPr>
-        <w:t>地址、跳转过去开始执行并切换到保护模式的汇编代码。</w:t>
+        <w:t>的位置。然后跳转到该处开始执行。这部分代码也是一段</w:t>
+      </w:r>
+      <w:r>
+        <w:rPr>
+          <w:rFonts w:hint="eastAsia"/>
+        </w:rPr>
+        <w:t>16</w:t>
+      </w:r>
+      <w:r>
+        <w:rPr>
+          <w:rFonts w:hint="eastAsia"/>
+        </w:rPr>
+        <w:t>位模式下执行的代码，由</w:t>
+      </w:r>
+      <w:r>
+        <w:rPr>
+          <w:rFonts w:hint="eastAsia"/>
+        </w:rPr>
+        <w:t>core/corestart.S</w:t>
+      </w:r>
+      <w:r>
+        <w:rPr>
+          <w:rFonts w:hint="eastAsia"/>
+        </w:rPr>
+        <w:t>中提供，它首先会调用</w:t>
+      </w:r>
+      <w:r>
+        <w:t>corestart_16c</w:t>
+      </w:r>
+      <w:r>
+        <w:rPr>
+          <w:rFonts w:hint="eastAsia"/>
+        </w:rPr>
+        <w:t>(</w:t>
+      </w:r>
+      <w:r>
+        <w:rPr>
+          <w:rFonts w:hint="eastAsia"/>
+        </w:rPr>
+        <w:t>该部分代码由</w:t>
+      </w:r>
+      <w:r>
+        <w:rPr>
+          <w:rFonts w:hint="eastAsia"/>
+        </w:rPr>
+        <w:t>C</w:t>
+      </w:r>
+      <w:r>
+        <w:rPr>
+          <w:rFonts w:hint="eastAsia"/>
+        </w:rPr>
+        <w:t>实现</w:t>
+      </w:r>
+      <w:r>
+        <w:rPr>
+          <w:rFonts w:hint="eastAsia"/>
+        </w:rPr>
+        <w:t>)</w:t>
+      </w:r>
+      <w:r>
+        <w:rPr>
+          <w:rFonts w:hint="eastAsia"/>
+        </w:rPr>
+        <w:t>获取一些</w:t>
+      </w:r>
+      <w:r>
+        <w:rPr>
+          <w:rFonts w:hint="eastAsia"/>
+        </w:rPr>
+        <w:t>BIOS</w:t>
+      </w:r>
+      <w:r>
+        <w:rPr>
+          <w:rFonts w:hint="eastAsia"/>
+        </w:rPr>
+        <w:t>参数，注意这些参数实际存储在</w:t>
+      </w:r>
+      <w:r>
+        <w:rPr>
+          <w:rFonts w:hint="eastAsia"/>
+        </w:rPr>
+        <w:t>core.elf</w:t>
+      </w:r>
+      <w:r>
+        <w:rPr>
+          <w:rFonts w:hint="eastAsia"/>
+        </w:rPr>
+        <w:t>最末尾的</w:t>
+      </w:r>
+      <w:r>
+        <w:rPr>
+          <w:rFonts w:hint="eastAsia"/>
+        </w:rPr>
+        <w:t>.corestart.param</w:t>
+      </w:r>
+      <w:r>
+        <w:rPr>
+          <w:rFonts w:hint="eastAsia"/>
+        </w:rPr>
+        <w:t>段中，这么做是为了后续</w:t>
+      </w:r>
+      <w:r>
+        <w:rPr>
+          <w:rFonts w:hint="eastAsia"/>
+        </w:rPr>
+        <w:t>CRC</w:t>
+      </w:r>
+      <w:r>
+        <w:rPr>
+          <w:rFonts w:hint="eastAsia"/>
+        </w:rPr>
+        <w:t>计算的方便。获取完参数后代码将把自身</w:t>
+      </w:r>
+      <w:r>
+        <w:rPr>
+          <w:rFonts w:hint="eastAsia"/>
+        </w:rPr>
+        <w:t>(core.elf)</w:t>
+      </w:r>
+      <w:r>
+        <w:rPr>
+          <w:rFonts w:hint="eastAsia"/>
+        </w:rPr>
+        <w:t>全部内容搬移到</w:t>
+      </w:r>
+      <w:r>
+        <w:rPr>
+          <w:rFonts w:hint="eastAsia"/>
+        </w:rPr>
+        <w:t>0:0</w:t>
+      </w:r>
+      <w:r>
+        <w:rPr>
+          <w:rFonts w:hint="eastAsia"/>
+        </w:rPr>
+        <w:t>并启动保护模式开始执行。</w:t>
       </w:r>
     </w:p>
     <w:p>
@@ -296,6 +419,7 @@
               <w:rPr>
                 <w:rFonts w:hint="eastAsia"/>
               </w:rPr>
+              <w:lastRenderedPageBreak/>
               <w:t>From:0x9A000</w:t>
             </w:r>
           </w:p>
@@ -448,7 +572,6 @@
               <w:rPr>
                 <w:rFonts w:hint="eastAsia"/>
               </w:rPr>
-              <w:lastRenderedPageBreak/>
               <w:t>From:0x01000</w:t>
             </w:r>
           </w:p>
@@ -1196,6 +1319,7 @@
         <w:rPr>
           <w:rFonts w:hint="eastAsia"/>
         </w:rPr>
+        <w:lastRenderedPageBreak/>
         <w:t xml:space="preserve"># </w:t>
       </w:r>
       <w:r>
@@ -1294,7 +1418,6 @@
         <w:rPr>
           <w:rFonts w:hint="eastAsia"/>
         </w:rPr>
-        <w:lastRenderedPageBreak/>
         <w:t>l</w:t>
       </w:r>
       <w:r>
@@ -1778,9 +1901,6 @@
     <w:p>
       <w:pPr>
         <w:ind w:firstLine="480"/>
-        <w:rPr>
-          <w:rFonts w:hint="eastAsia"/>
-        </w:rPr>
       </w:pPr>
       <w:r>
         <w:rPr>

</xml_diff>